<commit_message>
Update Deckblatt blau Vorlage
</commit_message>
<xml_diff>
--- a/public/Vorlagen/Deckblatt blau.docx
+++ b/public/Vorlagen/Deckblatt blau.docx
@@ -6,7 +6,7 @@
       <w:pPr>
         <w:pStyle w:val="KeinLeerraum"/>
         <w:rPr>
-          <w:rFonts w:ascii="Century Gothic" w:hAnsi="Century Gothic" w:cstheme="majorHAnsi"/>
+          <w:rFonts w:ascii="Century Gothic" w:hAnsi="Century Gothic"/>
           <w:color w:val="auto"/>
           <w:sz w:val="20"/>
         </w:rPr>
@@ -19,13 +19,13 @@
           <w:lang w:eastAsia="de-DE"/>
         </w:rPr>
         <w:drawing>
-          <wp:anchor distT="0" distB="0" distL="114300" distR="114300" simplePos="0" relativeHeight="251658240" behindDoc="0" locked="0" layoutInCell="1" allowOverlap="1" wp14:anchorId="65622CBB" wp14:editId="50EF37ED">
+          <wp:anchor distT="0" distB="0" distL="114300" distR="114300" simplePos="0" relativeHeight="251658240" behindDoc="0" locked="0" layoutInCell="1" allowOverlap="1" wp14:anchorId="65622CBB" wp14:editId="025AA791">
             <wp:simplePos x="0" y="0"/>
             <wp:positionH relativeFrom="margin">
               <wp:align>right</wp:align>
             </wp:positionH>
             <wp:positionV relativeFrom="paragraph">
-              <wp:posOffset>-167640</wp:posOffset>
+              <wp:posOffset>-262531</wp:posOffset>
             </wp:positionV>
             <wp:extent cx="1477645" cy="719459"/>
             <wp:effectExtent l="0" t="0" r="8255" b="4445"/>
@@ -78,16 +78,6 @@
           </wp:anchor>
         </w:drawing>
       </w:r>
-    </w:p>
-    <w:p>
-      <w:pPr>
-        <w:pStyle w:val="KeinLeerraum"/>
-        <w:rPr>
-          <w:rFonts w:ascii="Century Gothic" w:hAnsi="Century Gothic"/>
-          <w:color w:val="auto"/>
-          <w:sz w:val="20"/>
-        </w:rPr>
-      </w:pPr>
       <w:r>
         <w:rPr>
           <w:rFonts w:ascii="Century Gothic" w:hAnsi="Century Gothic" w:cstheme="majorHAnsi"/>
@@ -137,11 +127,7 @@
     <w:p>
       <w:pPr>
         <w:pStyle w:val="KeinLeerraum"/>
-        <w:tabs>
-          <w:tab w:val="left" w:pos="7230"/>
-        </w:tabs>
-        <w:ind w:right="-142"/>
-        <w:jc w:val="center"/>
+        <w:jc w:val="right"/>
         <w:rPr>
           <w:rFonts w:ascii="Century Gothic" w:hAnsi="Century Gothic"/>
           <w:color w:val="auto"/>
@@ -154,7 +140,7 @@
           <w:color w:val="auto"/>
           <w:sz w:val="20"/>
         </w:rPr>
-        <w:t xml:space="preserve">                                                                                                                Semesterinformation 202</w:t>
+        <w:t>Semesterinformation 202</w:t>
       </w:r>
       <w:r>
         <w:rPr>
@@ -350,15 +336,92 @@
         </w:rPr>
       </w:pPr>
     </w:p>
+    <w:sdt>
+      <w:sdtPr>
+        <w:rPr>
+          <w:rFonts w:ascii="Century Gothic" w:hAnsi="Century Gothic"/>
+          <w:color w:val="auto"/>
+        </w:rPr>
+        <w:id w:val="1497682248"/>
+        <w:showingPlcHdr/>
+        <w:picture/>
+      </w:sdtPr>
+      <w:sdtContent>
+        <w:p>
+          <w:pPr>
+            <w:pStyle w:val="KeinLeerraum"/>
+            <w:jc w:val="center"/>
+            <w:rPr>
+              <w:rFonts w:ascii="Century Gothic" w:hAnsi="Century Gothic"/>
+              <w:color w:val="auto"/>
+            </w:rPr>
+          </w:pPr>
+          <w:r>
+            <w:rPr>
+              <w:rFonts w:ascii="Century Gothic" w:hAnsi="Century Gothic"/>
+              <w:noProof/>
+              <w:color w:val="auto"/>
+            </w:rPr>
+            <w:drawing>
+              <wp:inline distT="0" distB="0" distL="0" distR="0" wp14:anchorId="25292EF9" wp14:editId="56702157">
+                <wp:extent cx="2078966" cy="2787886"/>
+                <wp:effectExtent l="0" t="0" r="0" b="0"/>
+                <wp:docPr id="1962517204" name="Bild 1"/>
+                <wp:cNvGraphicFramePr>
+                  <a:graphicFrameLocks xmlns:a="http://schemas.openxmlformats.org/drawingml/2006/main" noChangeAspect="1"/>
+                </wp:cNvGraphicFramePr>
+                <a:graphic xmlns:a="http://schemas.openxmlformats.org/drawingml/2006/main">
+                  <a:graphicData uri="http://schemas.openxmlformats.org/drawingml/2006/picture">
+                    <pic:pic xmlns:pic="http://schemas.openxmlformats.org/drawingml/2006/picture">
+                      <pic:nvPicPr>
+                        <pic:cNvPr id="1962517204" name="Bild 1"/>
+                        <pic:cNvPicPr>
+                          <a:picLocks noChangeAspect="1" noChangeArrowheads="1"/>
+                        </pic:cNvPicPr>
+                      </pic:nvPicPr>
+                      <pic:blipFill>
+                        <a:blip r:embed="rId6">
+                          <a:extLst>
+                            <a:ext uri="{28A0092B-C50C-407E-A947-70E740481C1C}">
+                              <a14:useLocalDpi xmlns:a14="http://schemas.microsoft.com/office/drawing/2010/main" val="0"/>
+                            </a:ext>
+                          </a:extLst>
+                        </a:blip>
+                        <a:srcRect/>
+                        <a:stretch>
+                          <a:fillRect/>
+                        </a:stretch>
+                      </pic:blipFill>
+                      <pic:spPr bwMode="auto">
+                        <a:xfrm>
+                          <a:off x="0" y="0"/>
+                          <a:ext cx="2084610" cy="2795454"/>
+                        </a:xfrm>
+                        <a:prstGeom prst="rect">
+                          <a:avLst/>
+                        </a:prstGeom>
+                        <a:noFill/>
+                        <a:ln>
+                          <a:noFill/>
+                        </a:ln>
+                      </pic:spPr>
+                    </pic:pic>
+                  </a:graphicData>
+                </a:graphic>
+              </wp:inline>
+            </w:drawing>
+          </w:r>
+        </w:p>
+      </w:sdtContent>
+    </w:sdt>
     <w:p>
       <w:pPr>
         <w:pStyle w:val="KeinLeerraum"/>
+        <w:jc w:val="center"/>
         <w:rPr>
           <w:rFonts w:ascii="Century Gothic" w:hAnsi="Century Gothic"/>
           <w:noProof/>
           <w:color w:val="auto"/>
-          <w:sz w:val="12"/>
-          <w:szCs w:val="12"/>
           <w:lang w:eastAsia="de-DE"/>
         </w:rPr>
       </w:pPr>
@@ -374,674 +437,380 @@
           <w:lang w:eastAsia="de-DE"/>
         </w:rPr>
       </w:pPr>
-      <w:r>
-        <w:rPr>
-          <w:rFonts w:ascii="Century Gothic" w:hAnsi="Century Gothic" w:cstheme="majorHAnsi"/>
-          <w:noProof/>
-          <w:color w:val="auto"/>
-          <w:sz w:val="20"/>
-        </w:rPr>
-        <w:drawing>
-          <wp:inline distT="0" distB="0" distL="0" distR="0" wp14:anchorId="5A673BD2" wp14:editId="787510A7">
-            <wp:extent cx="1801504" cy="2724777"/>
-            <wp:effectExtent l="0" t="0" r="8255" b="0"/>
-            <wp:docPr id="2005072798" name="Grafik 1" descr="Ein Bild, das Entwurf, Kunst, Menschliches Gesicht, Porträt enthält.&#10;&#10;KI-generierte Inhalte können fehlerhaft sein."/>
-            <wp:cNvGraphicFramePr>
-              <a:graphicFrameLocks xmlns:a="http://schemas.openxmlformats.org/drawingml/2006/main" noChangeAspect="1"/>
-            </wp:cNvGraphicFramePr>
-            <a:graphic xmlns:a="http://schemas.openxmlformats.org/drawingml/2006/main">
-              <a:graphicData uri="http://schemas.openxmlformats.org/drawingml/2006/picture">
-                <pic:pic xmlns:pic="http://schemas.openxmlformats.org/drawingml/2006/picture">
-                  <pic:nvPicPr>
-                    <pic:cNvPr id="2005072798" name="Grafik 1" descr="Ein Bild, das Entwurf, Kunst, Menschliches Gesicht, Porträt enthält.&#10;&#10;KI-generierte Inhalte können fehlerhaft sein."/>
-                    <pic:cNvPicPr/>
-                  </pic:nvPicPr>
-                  <pic:blipFill>
-                    <a:blip r:embed="rId6"/>
-                    <a:stretch>
-                      <a:fillRect/>
-                    </a:stretch>
-                  </pic:blipFill>
-                  <pic:spPr>
-                    <a:xfrm flipH="1">
-                      <a:off x="0" y="0"/>
-                      <a:ext cx="1809539" cy="2736930"/>
-                    </a:xfrm>
-                    <a:prstGeom prst="rect">
-                      <a:avLst/>
-                    </a:prstGeom>
-                  </pic:spPr>
-                </pic:pic>
-              </a:graphicData>
-            </a:graphic>
-          </wp:inline>
-        </w:drawing>
-      </w:r>
     </w:p>
-    <w:p>
-      <w:pPr>
-        <w:pStyle w:val="KeinLeerraum"/>
-        <w:jc w:val="center"/>
-        <w:rPr>
-          <w:rFonts w:ascii="Century Gothic" w:hAnsi="Century Gothic"/>
-          <w:noProof/>
-          <w:color w:val="auto"/>
-          <w:lang w:eastAsia="de-DE"/>
-        </w:rPr>
-      </w:pPr>
-    </w:p>
-    <w:p>
-      <w:pPr>
-        <w:pStyle w:val="KeinLeerraum"/>
-        <w:spacing w:after="120"/>
-        <w:jc w:val="both"/>
-        <w:rPr>
-          <w:rFonts w:ascii="Century Gothic" w:hAnsi="Century Gothic"/>
-          <w:color w:val="auto"/>
-          <w:sz w:val="20"/>
-          <w:szCs w:val="20"/>
-        </w:rPr>
-      </w:pPr>
-      <w:r>
-        <w:rPr>
-          <w:rFonts w:ascii="Century Gothic" w:hAnsi="Century Gothic"/>
-          <w:color w:val="auto"/>
-          <w:sz w:val="20"/>
-          <w:szCs w:val="20"/>
-        </w:rPr>
-        <w:t xml:space="preserve">[Die Schülerin] </w:t>
-      </w:r>
-      <w:r>
-        <w:rPr>
-          <w:rFonts w:ascii="Century Gothic" w:hAnsi="Century Gothic"/>
-          <w:color w:val="auto"/>
-          <w:sz w:val="20"/>
-          <w:szCs w:val="20"/>
-        </w:rPr>
-        <w:t>und die Erziehungsberechtigten wurden in einem ausführlichen und individuellen Gespräch über die Leistungen, den Lernstand und den Lernfortschritt in allen Pflichtgegenständen informiert. Als Dokumentation liegt ein Lernentwicklungsbericht auf, welcher am Ende des 2. Semesters ergänzt und ausgegeben wird.</w:t>
-      </w:r>
-    </w:p>
-    <w:p>
-      <w:pPr>
-        <w:pStyle w:val="KeinLeerraum"/>
-        <w:spacing w:after="120"/>
-        <w:jc w:val="both"/>
-        <w:rPr>
-          <w:rFonts w:ascii="Century Gothic" w:hAnsi="Century Gothic"/>
-          <w:bCs/>
-          <w:color w:val="auto"/>
-          <w:sz w:val="20"/>
-          <w:szCs w:val="20"/>
-        </w:rPr>
-      </w:pPr>
-      <w:r>
-        <w:rPr>
-          <w:rFonts w:ascii="Century Gothic" w:hAnsi="Century Gothic"/>
-          <w:bCs/>
-          <w:color w:val="auto"/>
-          <w:sz w:val="20"/>
-          <w:szCs w:val="20"/>
-        </w:rPr>
-        <w:t>#Schwerpunkt#Angebote</w:t>
-      </w:r>
-    </w:p>
-    <w:p>
-      <w:pPr>
-        <w:pStyle w:val="KeinLeerraum"/>
-        <w:spacing w:after="120"/>
-        <w:jc w:val="both"/>
-        <w:rPr>
-          <w:rFonts w:ascii="Century Gothic" w:hAnsi="Century Gothic"/>
-          <w:bCs/>
-          <w:color w:val="auto"/>
-          <w:sz w:val="20"/>
-          <w:szCs w:val="20"/>
-        </w:rPr>
-      </w:pPr>
-      <w:r>
-        <w:rPr>
-          <w:rFonts w:ascii="Century Gothic" w:hAnsi="Century Gothic"/>
-          <w:bCs/>
-          <w:color w:val="auto"/>
-          <w:sz w:val="20"/>
-          <w:szCs w:val="20"/>
-        </w:rPr>
-        <w:t>#Leistungsniveau</w:t>
-      </w:r>
-    </w:p>
-    <w:p>
-      <w:pPr>
-        <w:pStyle w:val="KeinLeerraum"/>
-        <w:spacing w:after="120"/>
-        <w:jc w:val="both"/>
-        <w:rPr>
-          <w:rFonts w:ascii="Century Gothic" w:hAnsi="Century Gothic"/>
-          <w:bCs/>
-          <w:color w:val="auto"/>
-          <w:sz w:val="20"/>
-          <w:szCs w:val="20"/>
-        </w:rPr>
-      </w:pPr>
-      <w:r>
-        <w:rPr>
-          <w:rFonts w:ascii="Century Gothic" w:hAnsi="Century Gothic"/>
-          <w:bCs/>
-          <w:color w:val="auto"/>
-          <w:sz w:val="20"/>
-          <w:szCs w:val="20"/>
-        </w:rPr>
-        <w:t>#Erstsprachunterricht</w:t>
-      </w:r>
-    </w:p>
-    <w:p>
-      <w:pPr>
-        <w:pStyle w:val="KeinLeerraum"/>
-        <w:spacing w:after="240"/>
-        <w:rPr>
-          <w:color w:val="auto"/>
-          <w:sz w:val="20"/>
-          <w:szCs w:val="20"/>
-        </w:rPr>
-      </w:pPr>
-    </w:p>
-    <w:p>
-      <w:pPr>
-        <w:pStyle w:val="KeinLeerraum"/>
-        <w:rPr>
-          <w:color w:val="auto"/>
-          <w:sz w:val="20"/>
-          <w:szCs w:val="20"/>
-        </w:rPr>
-      </w:pPr>
-    </w:p>
-    <w:p>
-      <w:pPr>
-        <w:pStyle w:val="KeinLeerraum"/>
-        <w:rPr>
-          <w:rFonts w:ascii="Century Gothic" w:hAnsi="Century Gothic"/>
-          <w:color w:val="auto"/>
-          <w:sz w:val="20"/>
-          <w:szCs w:val="20"/>
-        </w:rPr>
-      </w:pPr>
-      <w:r>
-        <w:rPr>
-          <w:rFonts w:ascii="Century Gothic" w:hAnsi="Century Gothic"/>
-          <w:color w:val="auto"/>
-          <w:sz w:val="20"/>
-          <w:szCs w:val="20"/>
-        </w:rPr>
-        <w:t xml:space="preserve">  ___________________________</w:t>
-      </w:r>
-      <w:r>
-        <w:rPr>
-          <w:rFonts w:ascii="Century Gothic" w:hAnsi="Century Gothic"/>
-          <w:color w:val="auto"/>
-          <w:sz w:val="20"/>
-          <w:szCs w:val="20"/>
-        </w:rPr>
-        <w:tab/>
-      </w:r>
-      <w:r>
-        <w:rPr>
-          <w:rFonts w:ascii="Century Gothic" w:hAnsi="Century Gothic"/>
-          <w:color w:val="auto"/>
-          <w:sz w:val="20"/>
-          <w:szCs w:val="20"/>
-        </w:rPr>
-        <w:tab/>
-      </w:r>
-      <w:r>
-        <w:rPr>
-          <w:rFonts w:ascii="Century Gothic" w:hAnsi="Century Gothic"/>
-          <w:color w:val="auto"/>
-          <w:sz w:val="20"/>
-          <w:szCs w:val="20"/>
-        </w:rPr>
-        <w:tab/>
-      </w:r>
-      <w:r>
-        <w:rPr>
-          <w:rFonts w:ascii="Century Gothic" w:hAnsi="Century Gothic"/>
-          <w:color w:val="auto"/>
-          <w:sz w:val="20"/>
-          <w:szCs w:val="20"/>
-        </w:rPr>
-        <w:tab/>
-        <w:t xml:space="preserve">      </w:t>
-      </w:r>
-      <w:r>
-        <w:rPr>
-          <w:rFonts w:ascii="Century Gothic" w:hAnsi="Century Gothic"/>
-          <w:color w:val="auto"/>
-          <w:sz w:val="20"/>
-          <w:szCs w:val="20"/>
-        </w:rPr>
-        <w:tab/>
-      </w:r>
-      <w:r>
-        <w:rPr>
-          <w:rFonts w:ascii="Century Gothic" w:hAnsi="Century Gothic"/>
-          <w:color w:val="auto"/>
-          <w:sz w:val="20"/>
-          <w:szCs w:val="20"/>
-        </w:rPr>
-        <w:tab/>
-        <w:t>___________________________</w:t>
-      </w:r>
-    </w:p>
-    <w:p>
-      <w:pPr>
-        <w:pStyle w:val="KeinLeerraum"/>
-        <w:ind w:firstLine="708"/>
-        <w:rPr>
-          <w:rFonts w:ascii="Century Gothic" w:hAnsi="Century Gothic"/>
-          <w:color w:val="auto"/>
-          <w:sz w:val="20"/>
-          <w:szCs w:val="20"/>
-        </w:rPr>
-      </w:pPr>
-      <w:r>
-        <w:rPr>
-          <w:rFonts w:ascii="Century Gothic" w:hAnsi="Century Gothic"/>
-          <w:noProof/>
-          <w:color w:val="auto"/>
-          <w:sz w:val="20"/>
-          <w:szCs w:val="20"/>
-        </w:rPr>
-        <mc:AlternateContent>
-          <mc:Choice Requires="wps">
-            <w:drawing>
-              <wp:anchor distT="0" distB="0" distL="114300" distR="114300" simplePos="0" relativeHeight="251660288" behindDoc="0" locked="0" layoutInCell="1" allowOverlap="1" wp14:anchorId="5ACADDBA" wp14:editId="33A91777">
-                <wp:simplePos x="0" y="0"/>
-                <wp:positionH relativeFrom="margin">
-                  <wp:posOffset>2651125</wp:posOffset>
-                </wp:positionH>
-                <wp:positionV relativeFrom="paragraph">
-                  <wp:posOffset>138489</wp:posOffset>
-                </wp:positionV>
-                <wp:extent cx="433070" cy="433070"/>
-                <wp:effectExtent l="0" t="0" r="25400" b="25400"/>
-                <wp:wrapNone/>
-                <wp:docPr id="3" name="Ellipse 7"/>
-                <wp:cNvGraphicFramePr/>
-                <a:graphic xmlns:a="http://schemas.openxmlformats.org/drawingml/2006/main">
-                  <a:graphicData uri="http://schemas.microsoft.com/office/word/2010/wordprocessingShape">
-                    <wps:wsp>
-                      <wps:cNvSpPr/>
-                      <wps:spPr>
-                        <a:xfrm>
-                          <a:off x="0" y="0"/>
-                          <a:ext cx="433070" cy="433070"/>
-                        </a:xfrm>
-                        <a:prstGeom prst="ellipse">
-                          <a:avLst/>
-                        </a:prstGeom>
-                        <a:noFill/>
-                        <a:ln w="6480"/>
-                      </wps:spPr>
-                      <wps:style>
-                        <a:lnRef idx="2">
-                          <a:schemeClr val="dk1"/>
-                        </a:lnRef>
-                        <a:fillRef idx="1">
-                          <a:schemeClr val="lt1"/>
-                        </a:fillRef>
-                        <a:effectRef idx="0">
-                          <a:schemeClr val="dk1"/>
-                        </a:effectRef>
-                        <a:fontRef idx="minor"/>
-                      </wps:style>
-                      <wps:bodyPr/>
-                    </wps:wsp>
-                  </a:graphicData>
-                </a:graphic>
-              </wp:anchor>
-            </w:drawing>
-          </mc:Choice>
-          <mc:Fallback>
-            <w:pict>
-              <v:oval w14:anchorId="189CFC36" id="Ellipse 7" o:spid="_x0000_s1026" style="position:absolute;margin-left:208.75pt;margin-top:10.9pt;width:34.1pt;height:34.1pt;z-index:251660288;visibility:visible;mso-wrap-style:square;mso-wrap-distance-left:9pt;mso-wrap-distance-top:0;mso-wrap-distance-right:9pt;mso-wrap-distance-bottom:0;mso-position-horizontal:absolute;mso-position-horizontal-relative:margin;mso-position-vertical:absolute;mso-position-vertical-relative:text;v-text-anchor:top" o:gfxdata="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" filled="f" strokecolor="black [3200]" strokeweight=".18mm">
-                <v:stroke joinstyle="miter"/>
-                <w10:wrap anchorx="margin"/>
-              </v:oval>
-            </w:pict>
-          </mc:Fallback>
-        </mc:AlternateContent>
-      </w:r>
-      <w:r>
-        <w:rPr>
-          <w:rFonts w:ascii="Century Gothic" w:hAnsi="Century Gothic"/>
-          <w:color w:val="auto"/>
-          <w:sz w:val="20"/>
-          <w:szCs w:val="20"/>
-        </w:rPr>
-        <w:t>Klassenlehrerin</w:t>
-      </w:r>
-      <w:r>
-        <w:rPr>
-          <w:rFonts w:ascii="Century Gothic" w:hAnsi="Century Gothic"/>
-          <w:color w:val="auto"/>
-          <w:sz w:val="20"/>
-          <w:szCs w:val="20"/>
-        </w:rPr>
-        <w:tab/>
-      </w:r>
-      <w:r>
-        <w:rPr>
-          <w:rFonts w:ascii="Century Gothic" w:hAnsi="Century Gothic"/>
-          <w:color w:val="auto"/>
-          <w:sz w:val="20"/>
-          <w:szCs w:val="20"/>
-        </w:rPr>
-        <w:tab/>
-      </w:r>
-      <w:r>
-        <w:rPr>
-          <w:rFonts w:ascii="Century Gothic" w:hAnsi="Century Gothic"/>
-          <w:color w:val="auto"/>
-          <w:sz w:val="20"/>
-          <w:szCs w:val="20"/>
-        </w:rPr>
-        <w:tab/>
-      </w:r>
-      <w:r>
-        <w:rPr>
-          <w:rFonts w:ascii="Century Gothic" w:hAnsi="Century Gothic"/>
-          <w:color w:val="auto"/>
-          <w:sz w:val="20"/>
-          <w:szCs w:val="20"/>
-        </w:rPr>
-        <w:tab/>
-      </w:r>
-      <w:r>
-        <w:rPr>
-          <w:rFonts w:ascii="Century Gothic" w:hAnsi="Century Gothic"/>
-          <w:color w:val="auto"/>
-          <w:sz w:val="20"/>
-          <w:szCs w:val="20"/>
-        </w:rPr>
-        <w:tab/>
-      </w:r>
-      <w:r>
-        <w:rPr>
-          <w:rFonts w:ascii="Century Gothic" w:hAnsi="Century Gothic"/>
-          <w:color w:val="auto"/>
-          <w:sz w:val="20"/>
-          <w:szCs w:val="20"/>
-        </w:rPr>
-        <w:tab/>
-        <w:t xml:space="preserve">            </w:t>
-      </w:r>
-      <w:r>
-        <w:rPr>
-          <w:rFonts w:ascii="Century Gothic" w:hAnsi="Century Gothic"/>
-          <w:color w:val="auto"/>
-          <w:sz w:val="20"/>
-          <w:szCs w:val="20"/>
-        </w:rPr>
-        <w:tab/>
-        <w:t xml:space="preserve">         Klassenlehrerin</w:t>
-      </w:r>
-    </w:p>
-    <w:p>
-      <w:pPr>
-        <w:pStyle w:val="KeinLeerraum"/>
-        <w:ind w:firstLine="708"/>
-        <w:rPr>
-          <w:rFonts w:ascii="Century Gothic" w:hAnsi="Century Gothic"/>
-          <w:color w:val="auto"/>
-          <w:sz w:val="20"/>
-          <w:szCs w:val="20"/>
-        </w:rPr>
-      </w:pPr>
-    </w:p>
-    <w:p>
-      <w:pPr>
-        <w:pStyle w:val="KeinLeerraum"/>
-        <w:ind w:firstLine="708"/>
-        <w:rPr>
-          <w:rFonts w:ascii="Century Gothic" w:hAnsi="Century Gothic"/>
-          <w:color w:val="auto"/>
-          <w:sz w:val="20"/>
-          <w:szCs w:val="20"/>
-        </w:rPr>
-      </w:pPr>
-    </w:p>
-    <w:p>
-      <w:pPr>
-        <w:pStyle w:val="KeinLeerraum"/>
-        <w:ind w:firstLine="708"/>
-        <w:rPr>
-          <w:rFonts w:ascii="Century Gothic" w:hAnsi="Century Gothic"/>
-          <w:color w:val="auto"/>
-          <w:sz w:val="20"/>
-          <w:szCs w:val="20"/>
-        </w:rPr>
-      </w:pPr>
-    </w:p>
-    <w:p>
-      <w:pPr>
-        <w:pStyle w:val="KeinLeerraum"/>
-        <w:ind w:firstLine="708"/>
-        <w:rPr>
-          <w:rFonts w:ascii="Century Gothic" w:hAnsi="Century Gothic"/>
-          <w:color w:val="auto"/>
-          <w:sz w:val="20"/>
-          <w:szCs w:val="20"/>
-        </w:rPr>
-      </w:pPr>
-      <w:r>
-        <w:rPr>
-          <w:rFonts w:ascii="Century Gothic" w:hAnsi="Century Gothic"/>
-          <w:color w:val="auto"/>
-          <w:sz w:val="20"/>
-          <w:szCs w:val="20"/>
-        </w:rPr>
-        <w:tab/>
-      </w:r>
-      <w:r>
-        <w:rPr>
-          <w:rFonts w:ascii="Century Gothic" w:hAnsi="Century Gothic"/>
-          <w:color w:val="auto"/>
-          <w:sz w:val="20"/>
-          <w:szCs w:val="20"/>
-        </w:rPr>
-        <w:tab/>
-      </w:r>
-      <w:r>
-        <w:rPr>
-          <w:rFonts w:ascii="Century Gothic" w:hAnsi="Century Gothic"/>
-          <w:color w:val="auto"/>
-          <w:sz w:val="20"/>
-          <w:szCs w:val="20"/>
-        </w:rPr>
-        <w:tab/>
-      </w:r>
-      <w:r>
-        <w:rPr>
-          <w:rFonts w:ascii="Century Gothic" w:hAnsi="Century Gothic"/>
-          <w:color w:val="auto"/>
-          <w:sz w:val="20"/>
-          <w:szCs w:val="20"/>
-        </w:rPr>
-        <w:tab/>
-      </w:r>
-      <w:r>
-        <w:rPr>
-          <w:rFonts w:ascii="Century Gothic" w:hAnsi="Century Gothic"/>
-          <w:color w:val="auto"/>
-          <w:sz w:val="20"/>
-          <w:szCs w:val="20"/>
-        </w:rPr>
-        <w:tab/>
-      </w:r>
-      <w:r>
-        <w:rPr>
-          <w:rFonts w:ascii="Century Gothic" w:hAnsi="Century Gothic"/>
-          <w:color w:val="auto"/>
-          <w:sz w:val="20"/>
-          <w:szCs w:val="20"/>
-        </w:rPr>
-        <w:tab/>
-      </w:r>
-      <w:r>
-        <w:rPr>
-          <w:rFonts w:ascii="Century Gothic" w:hAnsi="Century Gothic"/>
-          <w:color w:val="auto"/>
-          <w:sz w:val="20"/>
-          <w:szCs w:val="20"/>
-        </w:rPr>
-        <w:tab/>
-      </w:r>
-      <w:r>
-        <w:rPr>
-          <w:rFonts w:ascii="Century Gothic" w:hAnsi="Century Gothic"/>
-          <w:color w:val="auto"/>
-          <w:sz w:val="20"/>
-          <w:szCs w:val="20"/>
-        </w:rPr>
-        <w:tab/>
-        <w:t>___________________________</w:t>
-      </w:r>
-    </w:p>
-    <w:p>
-      <w:pPr>
-        <w:pStyle w:val="KeinLeerraum"/>
-        <w:ind w:firstLine="708"/>
-        <w:rPr>
-          <w:rFonts w:ascii="Century Gothic" w:hAnsi="Century Gothic"/>
-          <w:color w:val="auto"/>
-          <w:sz w:val="20"/>
-          <w:szCs w:val="20"/>
-        </w:rPr>
-      </w:pPr>
-      <w:r>
-        <w:rPr>
-          <w:rFonts w:ascii="Century Gothic" w:hAnsi="Century Gothic"/>
-          <w:color w:val="auto"/>
-          <w:sz w:val="20"/>
-          <w:szCs w:val="20"/>
-        </w:rPr>
-        <w:t xml:space="preserve">        </w:t>
-      </w:r>
-      <w:r>
-        <w:rPr>
-          <w:rFonts w:ascii="Century Gothic" w:hAnsi="Century Gothic"/>
-          <w:color w:val="auto"/>
-          <w:sz w:val="20"/>
-          <w:szCs w:val="20"/>
-        </w:rPr>
-        <w:tab/>
-        <w:t xml:space="preserve">        </w:t>
-      </w:r>
-      <w:r>
-        <w:rPr>
-          <w:rFonts w:ascii="Century Gothic" w:hAnsi="Century Gothic"/>
-          <w:color w:val="auto"/>
-          <w:sz w:val="20"/>
-          <w:szCs w:val="20"/>
-        </w:rPr>
-        <w:tab/>
-      </w:r>
-      <w:r>
-        <w:rPr>
-          <w:rFonts w:ascii="Century Gothic" w:hAnsi="Century Gothic"/>
-          <w:color w:val="auto"/>
-          <w:sz w:val="20"/>
-          <w:szCs w:val="20"/>
-        </w:rPr>
-        <w:tab/>
-      </w:r>
-      <w:r>
-        <w:rPr>
-          <w:rFonts w:ascii="Century Gothic" w:hAnsi="Century Gothic"/>
-          <w:color w:val="auto"/>
-          <w:sz w:val="20"/>
-          <w:szCs w:val="20"/>
-        </w:rPr>
-        <w:tab/>
-      </w:r>
-      <w:r>
-        <w:rPr>
-          <w:rFonts w:ascii="Century Gothic" w:hAnsi="Century Gothic"/>
-          <w:color w:val="auto"/>
-          <w:sz w:val="20"/>
-          <w:szCs w:val="20"/>
-        </w:rPr>
-        <w:tab/>
-      </w:r>
-      <w:r>
-        <w:rPr>
-          <w:rFonts w:ascii="Century Gothic" w:hAnsi="Century Gothic"/>
-          <w:color w:val="auto"/>
-          <w:sz w:val="20"/>
-          <w:szCs w:val="20"/>
-        </w:rPr>
-        <w:tab/>
-      </w:r>
-      <w:r>
-        <w:rPr>
-          <w:rFonts w:ascii="Century Gothic" w:hAnsi="Century Gothic"/>
-          <w:color w:val="auto"/>
-          <w:sz w:val="20"/>
-          <w:szCs w:val="20"/>
-        </w:rPr>
-        <w:tab/>
-      </w:r>
-      <w:r>
-        <w:rPr>
-          <w:rFonts w:ascii="Century Gothic" w:hAnsi="Century Gothic"/>
-          <w:color w:val="auto"/>
-          <w:sz w:val="20"/>
-          <w:szCs w:val="20"/>
-        </w:rPr>
-        <w:tab/>
-      </w:r>
-      <w:r>
-        <w:rPr>
-          <w:rFonts w:ascii="Century Gothic" w:hAnsi="Century Gothic"/>
-          <w:color w:val="auto"/>
-          <w:sz w:val="20"/>
-          <w:szCs w:val="20"/>
-        </w:rPr>
-        <w:tab/>
-        <w:t>Schulleitung</w:t>
-      </w:r>
-      <w:r>
-        <w:rPr>
-          <w:rFonts w:ascii="Century Gothic" w:hAnsi="Century Gothic"/>
-          <w:color w:val="auto"/>
-          <w:sz w:val="20"/>
-          <w:szCs w:val="20"/>
-        </w:rPr>
-        <w:tab/>
-      </w:r>
-    </w:p>
+    <w:tbl>
+      <w:tblPr>
+        <w:tblStyle w:val="Tabellenraster"/>
+        <w:tblW w:w="0" w:type="auto"/>
+        <w:tblBorders>
+          <w:top w:val="none" w:sz="0" w:space="0" w:color="auto"/>
+          <w:left w:val="none" w:sz="0" w:space="0" w:color="auto"/>
+          <w:bottom w:val="none" w:sz="0" w:space="0" w:color="auto"/>
+          <w:right w:val="none" w:sz="0" w:space="0" w:color="auto"/>
+          <w:insideH w:val="none" w:sz="0" w:space="0" w:color="auto"/>
+          <w:insideV w:val="none" w:sz="0" w:space="0" w:color="auto"/>
+        </w:tblBorders>
+        <w:tblLook w:val="04A0" w:firstRow="1" w:lastRow="0" w:firstColumn="1" w:lastColumn="0" w:noHBand="0" w:noVBand="1"/>
+      </w:tblPr>
+      <w:tblGrid>
+        <w:gridCol w:w="3402"/>
+        <w:gridCol w:w="2268"/>
+        <w:gridCol w:w="3392"/>
+      </w:tblGrid>
+      <w:tr>
+        <w:trPr>
+          <w:trHeight w:val="3824"/>
+        </w:trPr>
+        <w:tc>
+          <w:tcPr>
+            <w:tcW w:w="9062" w:type="dxa"/>
+            <w:gridSpan w:val="3"/>
+          </w:tcPr>
+          <w:p>
+            <w:pPr>
+              <w:pStyle w:val="KeinLeerraum"/>
+              <w:spacing w:after="120"/>
+              <w:jc w:val="both"/>
+              <w:rPr>
+                <w:rFonts w:ascii="Century Gothic" w:hAnsi="Century Gothic"/>
+                <w:color w:val="auto"/>
+                <w:sz w:val="20"/>
+                <w:szCs w:val="20"/>
+              </w:rPr>
+            </w:pPr>
+            <w:r>
+              <w:rPr>
+                <w:rFonts w:ascii="Century Gothic" w:hAnsi="Century Gothic"/>
+                <w:color w:val="auto"/>
+                <w:sz w:val="20"/>
+                <w:szCs w:val="20"/>
+              </w:rPr>
+              <w:t>[Die Schülerin] und die Erziehungsberechtigten wurden in einem ausführlichen und individuellen Gespräch über die Leistungen, den Lernstand und den Lernfortschritt in allen Pflichtgegenständen informiert. Als Dokumentation liegt ein Lernentwicklungsbericht auf, welcher am Ende des 2. Semesters ergänzt und ausgegeben wird.</w:t>
+            </w:r>
+          </w:p>
+          <w:p>
+            <w:pPr>
+              <w:pStyle w:val="KeinLeerraum"/>
+              <w:spacing w:after="120"/>
+              <w:jc w:val="both"/>
+              <w:rPr>
+                <w:rFonts w:ascii="Century Gothic" w:hAnsi="Century Gothic"/>
+                <w:bCs/>
+                <w:color w:val="auto"/>
+                <w:sz w:val="20"/>
+                <w:szCs w:val="20"/>
+              </w:rPr>
+            </w:pPr>
+            <w:r>
+              <w:rPr>
+                <w:rFonts w:ascii="Century Gothic" w:hAnsi="Century Gothic"/>
+                <w:bCs/>
+                <w:color w:val="auto"/>
+                <w:sz w:val="20"/>
+                <w:szCs w:val="20"/>
+              </w:rPr>
+              <w:t>#Schwerpunkt#Angebote</w:t>
+            </w:r>
+          </w:p>
+          <w:p>
+            <w:pPr>
+              <w:pStyle w:val="KeinLeerraum"/>
+              <w:spacing w:after="120"/>
+              <w:jc w:val="both"/>
+              <w:rPr>
+                <w:rFonts w:ascii="Century Gothic" w:hAnsi="Century Gothic"/>
+                <w:bCs/>
+                <w:color w:val="auto"/>
+                <w:sz w:val="20"/>
+                <w:szCs w:val="20"/>
+              </w:rPr>
+            </w:pPr>
+            <w:r>
+              <w:rPr>
+                <w:rFonts w:ascii="Century Gothic" w:hAnsi="Century Gothic"/>
+                <w:bCs/>
+                <w:color w:val="auto"/>
+                <w:sz w:val="20"/>
+                <w:szCs w:val="20"/>
+              </w:rPr>
+              <w:t>#Leistungsniveau</w:t>
+            </w:r>
+          </w:p>
+          <w:p>
+            <w:pPr>
+              <w:pStyle w:val="KeinLeerraum"/>
+              <w:spacing w:after="120"/>
+              <w:jc w:val="both"/>
+              <w:rPr>
+                <w:rFonts w:ascii="Century Gothic" w:hAnsi="Century Gothic"/>
+                <w:bCs/>
+                <w:color w:val="auto"/>
+                <w:sz w:val="20"/>
+                <w:szCs w:val="20"/>
+              </w:rPr>
+            </w:pPr>
+            <w:r>
+              <w:rPr>
+                <w:rFonts w:ascii="Century Gothic" w:hAnsi="Century Gothic"/>
+                <w:bCs/>
+                <w:color w:val="auto"/>
+                <w:sz w:val="20"/>
+                <w:szCs w:val="20"/>
+              </w:rPr>
+              <w:t>#Erstsprachunterricht</w:t>
+            </w:r>
+          </w:p>
+          <w:p>
+            <w:pPr>
+              <w:pStyle w:val="KeinLeerraum"/>
+              <w:jc w:val="center"/>
+              <w:rPr>
+                <w:rFonts w:ascii="Century Gothic" w:hAnsi="Century Gothic"/>
+                <w:noProof/>
+                <w:color w:val="auto"/>
+                <w:lang w:eastAsia="de-DE"/>
+              </w:rPr>
+            </w:pPr>
+          </w:p>
+        </w:tc>
+      </w:tr>
+      <w:tr>
+        <w:tc>
+          <w:tcPr>
+            <w:tcW w:w="3402" w:type="dxa"/>
+            <w:tcBorders>
+              <w:top w:val="single" w:sz="8" w:space="0" w:color="auto"/>
+            </w:tcBorders>
+          </w:tcPr>
+          <w:p>
+            <w:pPr>
+              <w:pStyle w:val="KeinLeerraum"/>
+              <w:jc w:val="center"/>
+              <w:rPr>
+                <w:rFonts w:ascii="Century Gothic" w:hAnsi="Century Gothic"/>
+                <w:noProof/>
+                <w:color w:val="auto"/>
+                <w:lang w:eastAsia="de-DE"/>
+              </w:rPr>
+            </w:pPr>
+            <w:r>
+              <w:rPr>
+                <w:rFonts w:ascii="Century Gothic" w:hAnsi="Century Gothic"/>
+                <w:color w:val="auto"/>
+                <w:sz w:val="20"/>
+                <w:szCs w:val="20"/>
+              </w:rPr>
+              <w:t>Klassenlehrer</w:t>
+            </w:r>
+            <w:r>
+              <w:rPr>
+                <w:rFonts w:ascii="Century Gothic" w:hAnsi="Century Gothic"/>
+                <w:color w:val="auto"/>
+                <w:sz w:val="20"/>
+                <w:szCs w:val="20"/>
+              </w:rPr>
+              <w:t>*</w:t>
+            </w:r>
+            <w:r>
+              <w:rPr>
+                <w:rFonts w:ascii="Century Gothic" w:hAnsi="Century Gothic"/>
+                <w:color w:val="auto"/>
+                <w:sz w:val="20"/>
+                <w:szCs w:val="20"/>
+              </w:rPr>
+              <w:t>in</w:t>
+            </w:r>
+          </w:p>
+        </w:tc>
+        <w:tc>
+          <w:tcPr>
+            <w:tcW w:w="2268" w:type="dxa"/>
+          </w:tcPr>
+          <w:p>
+            <w:pPr>
+              <w:pStyle w:val="KeinLeerraum"/>
+              <w:jc w:val="center"/>
+              <w:rPr>
+                <w:rFonts w:ascii="Century Gothic" w:hAnsi="Century Gothic"/>
+                <w:noProof/>
+                <w:color w:val="auto"/>
+                <w:lang w:eastAsia="de-DE"/>
+              </w:rPr>
+            </w:pPr>
+          </w:p>
+        </w:tc>
+        <w:tc>
+          <w:tcPr>
+            <w:tcW w:w="3392" w:type="dxa"/>
+            <w:tcBorders>
+              <w:top w:val="single" w:sz="8" w:space="0" w:color="auto"/>
+            </w:tcBorders>
+          </w:tcPr>
+          <w:p>
+            <w:pPr>
+              <w:pStyle w:val="KeinLeerraum"/>
+              <w:jc w:val="center"/>
+              <w:rPr>
+                <w:rFonts w:ascii="Century Gothic" w:hAnsi="Century Gothic"/>
+                <w:noProof/>
+                <w:color w:val="auto"/>
+                <w:lang w:eastAsia="de-DE"/>
+              </w:rPr>
+            </w:pPr>
+            <w:r>
+              <w:rPr>
+                <w:rFonts w:ascii="Century Gothic" w:hAnsi="Century Gothic"/>
+                <w:color w:val="auto"/>
+                <w:sz w:val="20"/>
+                <w:szCs w:val="20"/>
+              </w:rPr>
+              <w:t>Klassenlehrer</w:t>
+            </w:r>
+            <w:r>
+              <w:rPr>
+                <w:rFonts w:ascii="Century Gothic" w:hAnsi="Century Gothic"/>
+                <w:color w:val="auto"/>
+                <w:sz w:val="20"/>
+                <w:szCs w:val="20"/>
+              </w:rPr>
+              <w:t>*</w:t>
+            </w:r>
+            <w:r>
+              <w:rPr>
+                <w:rFonts w:ascii="Century Gothic" w:hAnsi="Century Gothic"/>
+                <w:color w:val="auto"/>
+                <w:sz w:val="20"/>
+                <w:szCs w:val="20"/>
+              </w:rPr>
+              <w:t>in</w:t>
+            </w:r>
+          </w:p>
+        </w:tc>
+      </w:tr>
+      <w:tr>
+        <w:tc>
+          <w:tcPr>
+            <w:tcW w:w="3402" w:type="dxa"/>
+          </w:tcPr>
+          <w:p>
+            <w:pPr>
+              <w:pStyle w:val="KeinLeerraum"/>
+              <w:jc w:val="center"/>
+              <w:rPr>
+                <w:rFonts w:ascii="Century Gothic" w:hAnsi="Century Gothic"/>
+                <w:noProof/>
+                <w:color w:val="auto"/>
+                <w:lang w:eastAsia="de-DE"/>
+              </w:rPr>
+            </w:pPr>
+          </w:p>
+        </w:tc>
+        <w:tc>
+          <w:tcPr>
+            <w:tcW w:w="2268" w:type="dxa"/>
+          </w:tcPr>
+          <w:p>
+            <w:pPr>
+              <w:pStyle w:val="KeinLeerraum"/>
+              <w:jc w:val="center"/>
+              <w:rPr>
+                <w:rFonts w:ascii="Century Gothic" w:hAnsi="Century Gothic"/>
+                <w:noProof/>
+                <w:color w:val="auto"/>
+                <w:lang w:eastAsia="de-DE"/>
+              </w:rPr>
+            </w:pPr>
+            <w:r>
+              <w:rPr>
+                <w:rFonts w:ascii="Century Gothic" w:hAnsi="Century Gothic"/>
+                <w:noProof/>
+                <w:color w:val="auto"/>
+                <w:sz w:val="20"/>
+                <w:szCs w:val="20"/>
+              </w:rPr>
+              <mc:AlternateContent>
+                <mc:Choice Requires="wps">
+                  <w:drawing>
+                    <wp:inline distT="0" distB="0" distL="0" distR="0" wp14:anchorId="1406BF61" wp14:editId="49CA5555">
+                      <wp:extent cx="433070" cy="433070"/>
+                      <wp:effectExtent l="0" t="0" r="24130" b="24130"/>
+                      <wp:docPr id="3" name="Ellipse 7"/>
+                      <wp:cNvGraphicFramePr/>
+                      <a:graphic xmlns:a="http://schemas.openxmlformats.org/drawingml/2006/main">
+                        <a:graphicData uri="http://schemas.microsoft.com/office/word/2010/wordprocessingShape">
+                          <wps:wsp>
+                            <wps:cNvSpPr/>
+                            <wps:spPr>
+                              <a:xfrm>
+                                <a:off x="0" y="0"/>
+                                <a:ext cx="433070" cy="433070"/>
+                              </a:xfrm>
+                              <a:prstGeom prst="ellipse">
+                                <a:avLst/>
+                              </a:prstGeom>
+                              <a:noFill/>
+                              <a:ln w="6480"/>
+                            </wps:spPr>
+                            <wps:style>
+                              <a:lnRef idx="2">
+                                <a:schemeClr val="dk1"/>
+                              </a:lnRef>
+                              <a:fillRef idx="1">
+                                <a:schemeClr val="lt1"/>
+                              </a:fillRef>
+                              <a:effectRef idx="0">
+                                <a:schemeClr val="dk1"/>
+                              </a:effectRef>
+                              <a:fontRef idx="minor"/>
+                            </wps:style>
+                            <wps:bodyPr/>
+                          </wps:wsp>
+                        </a:graphicData>
+                      </a:graphic>
+                    </wp:inline>
+                  </w:drawing>
+                </mc:Choice>
+                <mc:Fallback>
+                  <w:pict>
+                    <v:oval w14:anchorId="345C097C" id="Ellipse 7" o:spid="_x0000_s1026" style="width:34.1pt;height:34.1pt;visibility:visible;mso-wrap-style:square;mso-left-percent:-10001;mso-top-percent:-10001;mso-position-horizontal:absolute;mso-position-horizontal-relative:char;mso-position-vertical:absolute;mso-position-vertical-relative:line;mso-left-percent:-10001;mso-top-percent:-10001;v-text-anchor:top" o:gfxdata="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" filled="f" strokecolor="black [3200]" strokeweight=".18mm">
+                      <v:stroke joinstyle="miter"/>
+                      <w10:anchorlock/>
+                    </v:oval>
+                  </w:pict>
+                </mc:Fallback>
+              </mc:AlternateContent>
+            </w:r>
+          </w:p>
+        </w:tc>
+        <w:tc>
+          <w:tcPr>
+            <w:tcW w:w="3392" w:type="dxa"/>
+          </w:tcPr>
+          <w:p>
+            <w:pPr>
+              <w:pStyle w:val="KeinLeerraum"/>
+              <w:jc w:val="center"/>
+              <w:rPr>
+                <w:rFonts w:ascii="Century Gothic" w:hAnsi="Century Gothic"/>
+                <w:noProof/>
+                <w:color w:val="auto"/>
+                <w:lang w:eastAsia="de-DE"/>
+              </w:rPr>
+            </w:pPr>
+          </w:p>
+        </w:tc>
+      </w:tr>
+    </w:tbl>
     <w:p>
       <w:pPr>
         <w:pStyle w:val="KeinLeerraum"/>
         <w:tabs>
           <w:tab w:val="left" w:pos="6096"/>
         </w:tabs>
-        <w:rPr>
-          <w:rFonts w:ascii="Century Gothic" w:hAnsi="Century Gothic"/>
-          <w:color w:val="auto"/>
-          <w:sz w:val="20"/>
-          <w:szCs w:val="20"/>
-        </w:rPr>
-      </w:pPr>
-    </w:p>
-    <w:p>
-      <w:pPr>
-        <w:pStyle w:val="KeinLeerraum"/>
-        <w:tabs>
-          <w:tab w:val="left" w:pos="6096"/>
-        </w:tabs>
-        <w:rPr>
-          <w:rFonts w:ascii="Century Gothic" w:hAnsi="Century Gothic"/>
-          <w:color w:val="auto"/>
-          <w:sz w:val="20"/>
+        <w:jc w:val="center"/>
+        <w:rPr>
+          <w:rFonts w:ascii="Century Gothic" w:hAnsi="Century Gothic"/>
+          <w:color w:val="auto"/>
           <w:szCs w:val="20"/>
         </w:rPr>
       </w:pPr>
@@ -1101,23 +870,9 @@
         <w:t>6</w:t>
       </w:r>
     </w:p>
-    <w:p>
-      <w:pPr>
-        <w:pStyle w:val="KeinLeerraum"/>
-        <w:tabs>
-          <w:tab w:val="left" w:pos="6096"/>
-        </w:tabs>
-        <w:jc w:val="center"/>
-        <w:rPr>
-          <w:rFonts w:ascii="Century Gothic" w:hAnsi="Century Gothic"/>
-          <w:color w:val="auto"/>
-          <w:szCs w:val="20"/>
-        </w:rPr>
-      </w:pPr>
-    </w:p>
     <w:sectPr>
       <w:pgSz w:w="11906" w:h="16838"/>
-      <w:pgMar w:top="1134" w:right="1417" w:bottom="851" w:left="1417" w:header="0" w:footer="0" w:gutter="0"/>
+      <w:pgMar w:top="1418" w:right="1417" w:bottom="851" w:left="1417" w:header="0" w:footer="0" w:gutter="0"/>
       <w:pgBorders w:offsetFrom="page">
         <w:top w:val="single" w:sz="12" w:space="26" w:color="5DC4E6"/>
         <w:left w:val="single" w:sz="12" w:space="26" w:color="5DC4E6"/>
@@ -1691,6 +1446,22 @@
       <w:szCs w:val="18"/>
     </w:rPr>
   </w:style>
+  <w:style w:type="table" w:styleId="Tabellenraster">
+    <w:name w:val="Table Grid"/>
+    <w:basedOn w:val="NormaleTabelle"/>
+    <w:uiPriority w:val="39"/>
+    <w:rsid w:val="003277D5"/>
+    <w:tblPr>
+      <w:tblBorders>
+        <w:top w:val="single" w:sz="4" w:space="0" w:color="auto"/>
+        <w:left w:val="single" w:sz="4" w:space="0" w:color="auto"/>
+        <w:bottom w:val="single" w:sz="4" w:space="0" w:color="auto"/>
+        <w:right w:val="single" w:sz="4" w:space="0" w:color="auto"/>
+        <w:insideH w:val="single" w:sz="4" w:space="0" w:color="auto"/>
+        <w:insideV w:val="single" w:sz="4" w:space="0" w:color="auto"/>
+      </w:tblBorders>
+    </w:tblPr>
+  </w:style>
 </w:styles>
 </file>
 

</xml_diff>